<commit_message>
update antes da lista
</commit_message>
<xml_diff>
--- a/habilidades/Ventus.docx
+++ b/habilidades/Ventus.docx
@@ -765,15 +765,7 @@
           <w:sz w:val="28"/>
           <w:szCs w:val="28"/>
         </w:rPr>
-        <w:t xml:space="preserve">2 </w:t>
-      </w:r>
-      <w:r>
-        <w:rPr>
-          <w:rFonts w:ascii="Times New Roman" w:hAnsi="Times New Roman" w:cs="Times New Roman"/>
-          <w:sz w:val="28"/>
-          <w:szCs w:val="28"/>
-        </w:rPr>
-        <w:t>pontos de mana.</w:t>
+        <w:t>2 pontos de mana.</w:t>
       </w:r>
     </w:p>
     <w:p>
@@ -1078,45 +1070,67 @@
     <w:p>
       <w:pPr>
         <w:ind w:firstLine="567"/>
-        <w:rPr>
-          <w:rFonts w:ascii="Times New Roman" w:hAnsi="Times New Roman" w:cs="Times New Roman"/>
-          <w:b/>
-          <w:bCs/>
-          <w:sz w:val="28"/>
-          <w:szCs w:val="28"/>
-        </w:rPr>
-      </w:pPr>
-      <w:r>
-        <w:rPr>
-          <w:rFonts w:ascii="Times New Roman" w:hAnsi="Times New Roman" w:cs="Times New Roman"/>
-          <w:b/>
-          <w:bCs/>
-          <w:sz w:val="28"/>
-          <w:szCs w:val="28"/>
-        </w:rPr>
-        <w:t>Custo:</w:t>
-      </w:r>
-    </w:p>
-    <w:p>
-      <w:pPr>
-        <w:ind w:firstLine="567"/>
-        <w:rPr>
-          <w:rFonts w:ascii="Times New Roman" w:hAnsi="Times New Roman" w:cs="Times New Roman"/>
-          <w:b/>
-          <w:bCs/>
-          <w:sz w:val="28"/>
-          <w:szCs w:val="28"/>
-        </w:rPr>
-      </w:pPr>
-      <w:r>
-        <w:rPr>
-          <w:rFonts w:ascii="Times New Roman" w:hAnsi="Times New Roman" w:cs="Times New Roman"/>
-          <w:b/>
-          <w:bCs/>
-          <w:sz w:val="28"/>
-          <w:szCs w:val="28"/>
-        </w:rPr>
-        <w:t>Alcance:</w:t>
+      </w:pPr>
+      <w:r>
+        <w:rPr>
+          <w:rFonts w:ascii="Times New Roman" w:hAnsi="Times New Roman" w:cs="Times New Roman"/>
+          <w:b/>
+          <w:bCs/>
+          <w:sz w:val="28"/>
+          <w:szCs w:val="28"/>
+        </w:rPr>
+        <w:t>Custo</w:t>
+      </w:r>
+      <w:r>
+        <w:rPr>
+          <w:rFonts w:ascii="Times New Roman" w:hAnsi="Times New Roman" w:cs="Times New Roman"/>
+          <w:b/>
+          <w:bCs/>
+          <w:sz w:val="28"/>
+          <w:szCs w:val="28"/>
+        </w:rPr>
+        <w:t>:</w:t>
+      </w:r>
+      <w:r>
+        <w:rPr>
+          <w:rFonts w:ascii="Times New Roman" w:hAnsi="Times New Roman" w:cs="Times New Roman"/>
+          <w:sz w:val="28"/>
+          <w:szCs w:val="28"/>
+        </w:rPr>
+        <w:t xml:space="preserve"> 3 pontos de mana.</w:t>
+      </w:r>
+    </w:p>
+    <w:p>
+      <w:pPr>
+        <w:ind w:firstLine="567"/>
+      </w:pPr>
+      <w:r>
+        <w:rPr>
+          <w:rFonts w:ascii="Times New Roman" w:hAnsi="Times New Roman" w:cs="Times New Roman"/>
+          <w:b/>
+          <w:bCs/>
+          <w:sz w:val="28"/>
+          <w:szCs w:val="28"/>
+        </w:rPr>
+        <w:t>Alcance</w:t>
+      </w:r>
+      <w:r>
+        <w:rPr>
+          <w:rFonts w:ascii="Times New Roman" w:hAnsi="Times New Roman" w:cs="Times New Roman"/>
+          <w:b/>
+          <w:bCs/>
+          <w:sz w:val="28"/>
+          <w:szCs w:val="28"/>
+        </w:rPr>
+        <w:t>:</w:t>
+      </w:r>
+      <w:r>
+        <w:rPr>
+          <w:rFonts w:ascii="Times New Roman" w:hAnsi="Times New Roman" w:cs="Times New Roman"/>
+          <w:sz w:val="28"/>
+          <w:szCs w:val="28"/>
+        </w:rPr>
+        <w:t xml:space="preserve"> 10 metros.</w:t>
       </w:r>
     </w:p>
     <w:p>
@@ -1726,15 +1740,7 @@
           <w:sz w:val="28"/>
           <w:szCs w:val="28"/>
         </w:rPr>
-        <w:t>pontos de mana</w:t>
-      </w:r>
-      <w:r>
-        <w:rPr>
-          <w:rFonts w:ascii="Times New Roman" w:hAnsi="Times New Roman" w:cs="Times New Roman"/>
-          <w:sz w:val="28"/>
-          <w:szCs w:val="28"/>
-        </w:rPr>
-        <w:t>.</w:t>
+        <w:t>pontos de mana.</w:t>
       </w:r>
     </w:p>
     <w:p>

</xml_diff>